<commit_message>
Klaasendiagramm, Admin, Profile, Quiz
</commit_message>
<xml_diff>
--- a/Dokumentation/Doku-Kapitel.docx
+++ b/Dokumentation/Doku-Kapitel.docx
@@ -2611,6 +2611,87 @@
             </w:rPr>
             <w:t xml:space="preserve"> zur Verfügung. Versionierung und Datensicherung erfolgen über GitHub. Zusätzliche Tools wie Draw.io und Microsoft Word unterstützen die Erstellung von Diagrammen und der Dokumentation.</w:t>
           </w:r>
+          <w:r>
+            <w:rPr>
+              <w:rFonts w:asciiTheme="majorHAnsi" w:hAnsiTheme="majorHAnsi" w:cstheme="majorHAnsi"/>
+            </w:rPr>
+            <w:t xml:space="preserve"> </w:t>
+          </w:r>
+        </w:p>
+        <w:p>
+          <w:pPr>
+            <w:spacing w:line="360" w:lineRule="auto"/>
+            <w:jc w:val="both"/>
+            <w:rPr>
+              <w:rFonts w:asciiTheme="majorHAnsi" w:hAnsiTheme="majorHAnsi" w:cstheme="majorHAnsi"/>
+            </w:rPr>
+          </w:pPr>
+          <w:r>
+            <w:rPr>
+              <w:rFonts w:asciiTheme="majorHAnsi" w:hAnsiTheme="majorHAnsi" w:cstheme="majorHAnsi"/>
+            </w:rPr>
+            <w:t>An Personalressourcen wurden sieben Stunden für einen fachlichen Betreuer einkalkuliert, der bei</w:t>
+          </w:r>
+          <w:r>
+            <w:rPr>
+              <w:rFonts w:asciiTheme="majorHAnsi" w:hAnsiTheme="majorHAnsi" w:cstheme="majorHAnsi"/>
+            </w:rPr>
+            <w:t xml:space="preserve"> </w:t>
+          </w:r>
+          <w:r>
+            <w:rPr>
+              <w:rFonts w:asciiTheme="majorHAnsi" w:hAnsiTheme="majorHAnsi" w:cstheme="majorHAnsi"/>
+            </w:rPr>
+            <w:t>fachlichen Themen unterstützen konnte und Teile der Analyse- sowie Planungsphase begleitete. Außerdem</w:t>
+          </w:r>
+          <w:r>
+            <w:rPr>
+              <w:rFonts w:asciiTheme="majorHAnsi" w:hAnsiTheme="majorHAnsi" w:cstheme="majorHAnsi"/>
+            </w:rPr>
+            <w:t xml:space="preserve"> </w:t>
+          </w:r>
+          <w:r>
+            <w:rPr>
+              <w:rFonts w:asciiTheme="majorHAnsi" w:hAnsiTheme="majorHAnsi" w:cstheme="majorHAnsi"/>
+            </w:rPr>
+            <w:t xml:space="preserve">wurden </w:t>
+          </w:r>
+          <w:r>
+            <w:rPr>
+              <w:rFonts w:asciiTheme="majorHAnsi" w:hAnsiTheme="majorHAnsi" w:cstheme="majorHAnsi"/>
+            </w:rPr>
+            <w:t>vier</w:t>
+          </w:r>
+          <w:r>
+            <w:rPr>
+              <w:rFonts w:asciiTheme="majorHAnsi" w:hAnsiTheme="majorHAnsi" w:cstheme="majorHAnsi"/>
+            </w:rPr>
+            <w:t xml:space="preserve"> Stunden für einen technischen Betreuer eingeplant,</w:t>
+          </w:r>
+          <w:r>
+            <w:rPr>
+              <w:rFonts w:asciiTheme="majorHAnsi" w:hAnsiTheme="majorHAnsi" w:cstheme="majorHAnsi"/>
+            </w:rPr>
+            <w:t xml:space="preserve"> </w:t>
+          </w:r>
+          <w:r>
+            <w:rPr>
+              <w:rFonts w:asciiTheme="majorHAnsi" w:hAnsiTheme="majorHAnsi" w:cstheme="majorHAnsi"/>
+            </w:rPr>
+            <w:t>der bei technischen Themen</w:t>
+          </w:r>
+          <w:r>
+            <w:rPr>
+              <w:rFonts w:asciiTheme="majorHAnsi" w:hAnsiTheme="majorHAnsi" w:cstheme="majorHAnsi"/>
+            </w:rPr>
+            <w:t xml:space="preserve"> </w:t>
+          </w:r>
+          <w:r>
+            <w:rPr>
+              <w:rFonts w:asciiTheme="majorHAnsi" w:hAnsiTheme="majorHAnsi" w:cstheme="majorHAnsi"/>
+            </w:rPr>
+            <w:t>unterstützen und Feedback zu der Entwicklung geben konnte.</w:t>
+          </w:r>
         </w:p>
         <w:p>
           <w:pPr>
@@ -2886,6 +2967,7 @@
             <w:rPr>
               <w:rFonts w:asciiTheme="majorHAnsi" w:hAnsiTheme="majorHAnsi" w:cstheme="majorHAnsi"/>
             </w:rPr>
+            <w:lastRenderedPageBreak/>
             <w:t>beschrieben, um sicherzustellen, dass alle relevanten Aspekte berücksichtigt werden.</w:t>
           </w:r>
           <w:r>
@@ -2918,7 +3000,6 @@
             <w:pStyle w:val="Titre2"/>
           </w:pPr>
           <w:r>
-            <w:lastRenderedPageBreak/>
             <w:t>3.1 Ist-Analyse</w:t>
           </w:r>
         </w:p>
@@ -3006,7 +3087,14 @@
             <w:rPr>
               <w:rFonts w:asciiTheme="majorHAnsi" w:hAnsiTheme="majorHAnsi" w:cstheme="majorHAnsi"/>
             </w:rPr>
-            <w:t>Das Projekt wird im Rahmen der Umschulung zur Fachinformatikerin für Anwendungsentwicklung durchgeführt und über Leistungen nach dem Sozialgesetzbuch III (Arbeitslosengeld I) finanziert⁴. Somit entstehen für den Bildungsträger keine zusätzlichen Kosten. Der Hauptnutzen liegt in der Effizienzsteigerung des Lernprozesses. Die App reduziert Papierverbrauch, spart Korrekturzeit und erhöht die Motivation der Lernenden durch direktes Feedback und sichtbare Fortschritte. Gleichzeitig ermöglicht die Feedback-Funktion eine laufende Optimierung der Inhalte und trägt somit zur Qualitätssicherung bei. Der geplante Zeitaufwand für das gesamte Projekt beträgt 80 Stunden, verteilt auf Analyse, Planung, Implementierung, Test und Dokumentation.</w:t>
+            <w:t xml:space="preserve">Das Projekt wird im Rahmen der Umschulung zur Fachinformatikerin für Anwendungsentwicklung durchgeführt und über Leistungen nach dem Sozialgesetzbuch III (Arbeitslosengeld I) finanziert⁴. Somit entstehen für den Bildungsträger keine zusätzlichen Kosten. Der Hauptnutzen liegt in der Effizienzsteigerung des Lernprozesses. Die App reduziert Papierverbrauch, spart Korrekturzeit und erhöht die Motivation der Lernenden durch direktes Feedback und sichtbare Fortschritte. Gleichzeitig </w:t>
+          </w:r>
+          <w:r>
+            <w:rPr>
+              <w:rFonts w:asciiTheme="majorHAnsi" w:hAnsiTheme="majorHAnsi" w:cstheme="majorHAnsi"/>
+            </w:rPr>
+            <w:lastRenderedPageBreak/>
+            <w:t>ermöglicht die Feedback-Funktion eine laufende Optimierung der Inhalte und trägt somit zur Qualitätssicherung bei. Der geplante Zeitaufwand für das gesamte Projekt beträgt 80 Stunden, verteilt auf Analyse, Planung, Implementierung, Test und Dokumentation.</w:t>
           </w:r>
         </w:p>
         <w:p>
@@ -3014,7 +3102,6 @@
             <w:pStyle w:val="Titre2"/>
           </w:pPr>
           <w:r>
-            <w:lastRenderedPageBreak/>
             <w:t>3.4 Qualitätsanforderungen</w:t>
           </w:r>
         </w:p>
@@ -3275,7 +3362,14 @@
             <w:rPr>
               <w:rFonts w:asciiTheme="majorHAnsi" w:hAnsiTheme="majorHAnsi" w:cstheme="majorHAnsi"/>
             </w:rPr>
-            <w:t xml:space="preserve"> die grundlegende Architektur, die Struktur der Datenbank, das Design der Benutzeroberfläche sowie der Aufbau der App erläutert.</w:t>
+            <w:t xml:space="preserve"> die grundlegende Architektur, die Struktur der Datenbank, das Design der Benutzeroberfläche sowie der </w:t>
+          </w:r>
+          <w:r>
+            <w:rPr>
+              <w:rFonts w:asciiTheme="majorHAnsi" w:hAnsiTheme="majorHAnsi" w:cstheme="majorHAnsi"/>
+            </w:rPr>
+            <w:lastRenderedPageBreak/>
+            <w:t>Aufbau der App erläutert.</w:t>
           </w:r>
           <w:r>
             <w:rPr>
@@ -3308,7 +3402,6 @@
             </w:numPr>
           </w:pPr>
           <w:r>
-            <w:lastRenderedPageBreak/>
             <w:t>Zielplattform</w:t>
           </w:r>
         </w:p>
@@ -3657,7 +3750,6 @@
         <w:p>
           <w:pPr>
             <w:spacing w:line="360" w:lineRule="auto"/>
-            <w:jc w:val="both"/>
             <w:rPr>
               <w:rFonts w:asciiTheme="majorHAnsi" w:hAnsiTheme="majorHAnsi" w:cstheme="majorHAnsi"/>
             </w:rPr>
@@ -3683,13 +3775,30 @@
             <w:rPr>
               <w:rFonts w:asciiTheme="majorHAnsi" w:hAnsiTheme="majorHAnsi" w:cstheme="majorHAnsi"/>
             </w:rPr>
-            <w:t>-Muster (MVVM). Dieses Architekturkonzept trennt die Datenhaltung, die Benutzeroberfläche und die Geschäftslogik klar voneinander. Dadurch ist die Anwendung leicht wartbar und flexibel erweiterbar.</w:t>
-          </w:r>
-          <w:r>
-            <w:rPr>
-              <w:rFonts w:asciiTheme="majorHAnsi" w:hAnsiTheme="majorHAnsi" w:cstheme="majorHAnsi"/>
-            </w:rPr>
-            <w:br/>
+            <w:t>-Muster (MVVM). Dieses Architekturkonzept trennt die Datenhaltung, die Benutzeroberfläche und die Geschäftslogik klar</w:t>
+          </w:r>
+          <w:r>
+            <w:rPr>
+              <w:rFonts w:asciiTheme="majorHAnsi" w:hAnsiTheme="majorHAnsi" w:cstheme="majorHAnsi"/>
+            </w:rPr>
+            <w:t xml:space="preserve"> </w:t>
+          </w:r>
+          <w:r>
+            <w:rPr>
+              <w:rFonts w:asciiTheme="majorHAnsi" w:hAnsiTheme="majorHAnsi" w:cstheme="majorHAnsi"/>
+            </w:rPr>
+            <w:t>voneinander. Dadurch ist die Anwendung leicht wartbar und flexibel erweiterbar.</w:t>
+          </w:r>
+          <w:r>
+            <w:rPr>
+              <w:rFonts w:asciiTheme="majorHAnsi" w:hAnsiTheme="majorHAnsi" w:cstheme="majorHAnsi"/>
+            </w:rPr>
+            <w:t xml:space="preserve"> </w:t>
+          </w:r>
+          <w:r>
+            <w:rPr>
+              <w:rFonts w:asciiTheme="majorHAnsi" w:hAnsiTheme="majorHAnsi" w:cstheme="majorHAnsi"/>
+            </w:rPr>
             <w:t xml:space="preserve">Das Modell (Model) speichert und verwaltet alle Anwendungsdaten, etwa Informationen zu Benutzern, Kursen und Fragen, und stellt die Verbindung zur </w:t>
           </w:r>
           <w:proofErr w:type="spellStart"/>
@@ -3718,7 +3827,26 @@
             <w:rPr>
               <w:rFonts w:asciiTheme="majorHAnsi" w:hAnsiTheme="majorHAnsi" w:cstheme="majorHAnsi"/>
             </w:rPr>
-            <w:t xml:space="preserve"> bildet die Mittelschicht zwischen Daten und Benutzeroberfläche: Es ruft Daten ab, bereitet sie für die Anzeige auf und überwacht Änderungen, damit die Oberfläche sich automatisch aktualisiert. Die Ansicht (View) umfasst die grafischen Layouts in XML, über die Lernende mit der App interagieren. Diese klare Trennung erleichtert die Entwicklung, das Testen und spätere Anpassungen einzelner Komponenten. Das gewählte Muster entspricht modernen Architekturprinzipien mobiler Anwendungen.</w:t>
+            <w:t xml:space="preserve"> bildet die Mittelschicht zwischen Daten und Benutzeroberfläche: Es ruft Daten ab, bereitet sie für die Anzeige auf und überwacht Änderungen, damit die Oberfläche sich automatisch aktualisiert. Die Ansicht (View) umfasst die grafischen Layouts in XML, über die Lernende mit der App interagieren. Diese klare </w:t>
+          </w:r>
+          <w:r>
+            <w:rPr>
+              <w:rFonts w:asciiTheme="majorHAnsi" w:hAnsiTheme="majorHAnsi" w:cstheme="majorHAnsi"/>
+            </w:rPr>
+            <w:lastRenderedPageBreak/>
+            <w:t>Trennung erleichtert die Entwicklung, das Testen und spätere Anpassungen einzelner Komponenten.</w:t>
+          </w:r>
+          <w:r>
+            <w:rPr>
+              <w:rFonts w:asciiTheme="majorHAnsi" w:hAnsiTheme="majorHAnsi" w:cstheme="majorHAnsi"/>
+            </w:rPr>
+            <w:t xml:space="preserve"> </w:t>
+          </w:r>
+          <w:r>
+            <w:rPr>
+              <w:rFonts w:asciiTheme="majorHAnsi" w:hAnsiTheme="majorHAnsi" w:cstheme="majorHAnsi"/>
+            </w:rPr>
+            <w:t>Das gewählte Muster entspricht modernen Architekturprinzipien mobiler Anwendungen.</w:t>
           </w:r>
           <w:r>
             <w:rPr>
@@ -3739,7 +3867,6 @@
             <w:rPr>
               <w:rStyle w:val="Titre2Car"/>
             </w:rPr>
-            <w:lastRenderedPageBreak/>
             <w:t>4.3 Datenmodellierung</w:t>
           </w:r>
         </w:p>
@@ -3791,57 +3918,21 @@
             <w:rPr>
               <w:rFonts w:cstheme="majorHAnsi"/>
             </w:rPr>
-            <w:t xml:space="preserve"> eingesetzt – eine</w:t>
-          </w:r>
+            <w:t xml:space="preserve"> eingesetzt – eine dokumentenorientierte NoSQL-Datenbank, die sich durch hohe Skalierbarkeit, einfache Datenstrukturierung und automatische Synchronisation mit mobilen Endgeräten auszeichnet. </w:t>
+          </w:r>
+          <w:proofErr w:type="spellStart"/>
           <w:r>
             <w:rPr>
               <w:rFonts w:cstheme="majorHAnsi"/>
             </w:rPr>
-            <w:t xml:space="preserve"> </w:t>
-          </w:r>
+            <w:t>Firestore</w:t>
+          </w:r>
+          <w:proofErr w:type="spellEnd"/>
           <w:r>
             <w:rPr>
               <w:rFonts w:cstheme="majorHAnsi"/>
             </w:rPr>
-            <w:t xml:space="preserve">dokumentenorientierte NoSQL-Datenbank, die sich durch hohe Skalierbarkeit, einfache Datenstrukturierung und automatische Synchronisation mit mobilen Endgeräten auszeichnet. </w:t>
-          </w:r>
-          <w:proofErr w:type="spellStart"/>
-          <w:r>
-            <w:rPr>
-              <w:rFonts w:cstheme="majorHAnsi"/>
-            </w:rPr>
-            <w:t>Firestore</w:t>
-          </w:r>
-          <w:proofErr w:type="spellEnd"/>
-          <w:r>
-            <w:rPr>
-              <w:rFonts w:cstheme="majorHAnsi"/>
-            </w:rPr>
-            <w:t xml:space="preserve"> speichert die Informationen nicht in Tabellen, sondern in Sammlungen und</w:t>
-          </w:r>
-          <w:r>
-            <w:rPr>
-              <w:rFonts w:cstheme="majorHAnsi"/>
-            </w:rPr>
-            <w:t xml:space="preserve"> </w:t>
-          </w:r>
-          <w:r>
-            <w:rPr>
-              <w:rFonts w:cstheme="majorHAnsi"/>
-            </w:rPr>
-            <w:t>Dokumenten. Jedes Dokument besteht aus einzelnen Feld-Wert-Paaren und kann wiederum</w:t>
-          </w:r>
-          <w:r>
-            <w:rPr>
-              <w:rFonts w:cstheme="majorHAnsi"/>
-            </w:rPr>
-            <w:t xml:space="preserve"> </w:t>
-          </w:r>
-          <w:r>
-            <w:rPr>
-              <w:rFonts w:cstheme="majorHAnsi"/>
-            </w:rPr>
-            <w:t xml:space="preserve">weitere Unterdokumente oder </w:t>
+            <w:t xml:space="preserve"> speichert die Informationen nicht in Tabellen, sondern in Sammlungen und Dokumenten. Jedes Dokument besteht aus einzelnen Feld-Wert-Paaren und kann wiederum weitere Unterdokumente oder </w:t>
           </w:r>
           <w:proofErr w:type="spellStart"/>
           <w:r>
@@ -4076,13 +4167,20 @@
             <w:rPr>
               <w:rFonts w:cstheme="majorHAnsi"/>
             </w:rPr>
-            <w:t>, in der die einzelnen Lerneinheiten verwaltet werden. Eine Lerneinheit enthält die inhaltliche Beschreibung, die Anzahl der enthaltenen Fragen, ein festgelegtes Zeitlimit für den Quiz-</w:t>
-          </w:r>
-          <w:proofErr w:type="spellStart"/>
+            <w:t xml:space="preserve">, in der die einzelnen Lerneinheiten verwaltet werden. Eine Lerneinheit enthält die </w:t>
+          </w:r>
           <w:r>
             <w:rPr>
               <w:rFonts w:cstheme="majorHAnsi"/>
             </w:rPr>
+            <w:lastRenderedPageBreak/>
+            <w:t>inhaltliche Beschreibung, die Anzahl der enthaltenen Fragen, ein festgelegtes Zeitlimit für den Quiz-</w:t>
+          </w:r>
+          <w:proofErr w:type="spellStart"/>
+          <w:r>
+            <w:rPr>
+              <w:rFonts w:cstheme="majorHAnsi"/>
+            </w:rPr>
             <w:t>Timer</w:t>
           </w:r>
           <w:proofErr w:type="spellEnd"/>
@@ -4116,14 +4214,7 @@
             <w:rPr>
               <w:rFonts w:cstheme="majorHAnsi"/>
             </w:rPr>
-            <w:t xml:space="preserve">. Eine Frage </w:t>
-          </w:r>
-          <w:r>
-            <w:rPr>
-              <w:rFonts w:cstheme="majorHAnsi"/>
-            </w:rPr>
-            <w:lastRenderedPageBreak/>
-            <w:t>besteht aus dem Fragetext, mehreren Antwortoptionen, der Position der richtigen Lösung, einem Punktwert sowie optionalen Parametern wie Schwierigkeitsgrad oder zufälliger Reihenfolge der Antworten. Durch diese flexible Gestaltung lassen sich verschiedene Fragetypen und Bewertungslogiken problemlos integrieren.</w:t>
+            <w:t>. Eine Frage besteht aus dem Fragetext, mehreren Antwortoptionen, der Position der richtigen Lösung, einem Punktwert sowie optionalen Parametern wie Schwierigkeitsgrad oder zufälliger Reihenfolge der Antworten. Durch diese flexible Gestaltung lassen sich verschiedene Fragetypen und Bewertungslogiken problemlos integrieren.</w:t>
           </w:r>
         </w:p>
         <w:p>
@@ -4304,7 +4395,14 @@
             <w:rPr>
               <w:rFonts w:cstheme="majorHAnsi"/>
             </w:rPr>
-            <w:t xml:space="preserve"> stellt durch die integrierte Synchronisationslogik sicher, dass alle Daten lokal auf dem Gerät zwischengespeichert werden. Dadurch bleibt die App vollständig nutzbar, selbst wenn zeitweise keine Internetverbindung besteht. Änderungen an Kursen, Notizen oder Quiz-Versuchen werden lokal gespeichert und automatisch mit der Cloud synchronisiert, sobald eine Verbindung wieder verfügbar ist. Damit ist der kontinuierliche Lernfortschritt der Nutzerinnen und Nutzer jederzeit gewährleistet.</w:t>
+            <w:t xml:space="preserve"> stellt durch die integrierte Synchronisationslogik sicher, dass alle Daten lokal auf dem Gerät zwischengespeichert werden. Dadurch bleibt die App vollständig nutzbar, selbst wenn zeitweise keine Internetverbindung besteht. Änderungen an Kursen, Notizen oder Quiz-Versuchen werden lokal </w:t>
+          </w:r>
+          <w:r>
+            <w:rPr>
+              <w:rFonts w:cstheme="majorHAnsi"/>
+            </w:rPr>
+            <w:lastRenderedPageBreak/>
+            <w:t>gespeichert und automatisch mit der Cloud synchronisiert, sobald eine Verbindung wieder verfügbar ist. Damit ist der kontinuierliche Lernfortschritt der Nutzerinnen und Nutzer jederzeit gewährleistet.</w:t>
           </w:r>
         </w:p>
         <w:p>
@@ -4333,14 +4431,7 @@
             <w:rPr>
               <w:rFonts w:cstheme="majorHAnsi"/>
             </w:rPr>
-            <w:t xml:space="preserve"> wird überprüft, ob der authentifizierte Benutzer einer bestimmten Rolle zugeordnet ist und nur auf die für ihn erlaubten Daten zugreift. Lernende können ausschließlich ihre eigenen Profile, Fehler und </w:t>
-          </w:r>
-          <w:r>
-            <w:rPr>
-              <w:rFonts w:cstheme="majorHAnsi"/>
-            </w:rPr>
-            <w:lastRenderedPageBreak/>
-            <w:t>Notizen einsehen, während Administratorinnen und Administratoren zusätzlich Schreibrechte für Kurs- und Fragensammlungen besitzen. Diese technische Zugriffskontrolle schützt die Integrität der Daten und gewährleistet den Datenschutz der Benutzer.</w:t>
+            <w:t xml:space="preserve"> wird überprüft, ob der authentifizierte Benutzer einer bestimmten Rolle zugeordnet ist und nur auf die für ihn erlaubten Daten zugreift. Lernende können ausschließlich ihre eigenen Profile, Fehler und Notizen einsehen, während Administratorinnen und Administratoren zusätzlich Schreibrechte für Kurs- und Fragensammlungen besitzen. Diese technische Zugriffskontrolle schützt die Integrität der Daten und gewährleistet den Datenschutz der Benutzer.</w:t>
           </w:r>
           <w:r>
             <w:rPr>
@@ -4510,7 +4601,14 @@
             <w:rPr>
               <w:rFonts w:asciiTheme="majorHAnsi" w:hAnsiTheme="majorHAnsi" w:cstheme="majorHAnsi"/>
             </w:rPr>
-            <w:t>anschließend als XML-Layouts umgesetzt. Symbole stammen aus den „</w:t>
+            <w:t xml:space="preserve">anschließend als XML-Layouts umgesetzt. Symbole </w:t>
+          </w:r>
+          <w:r>
+            <w:rPr>
+              <w:rFonts w:asciiTheme="majorHAnsi" w:hAnsiTheme="majorHAnsi" w:cstheme="majorHAnsi"/>
+            </w:rPr>
+            <w:lastRenderedPageBreak/>
+            <w:t>stammen aus den „</w:t>
           </w:r>
           <w:proofErr w:type="spellStart"/>
           <w:r>
@@ -4580,14 +4678,7 @@
             <w:rPr>
               <w:rFonts w:asciiTheme="majorHAnsi" w:hAnsiTheme="majorHAnsi" w:cstheme="majorHAnsi"/>
             </w:rPr>
-            <w:t xml:space="preserve">, ob der Benutzer bereits angemeldet ist. Wenn nicht, öffnet sich </w:t>
-          </w:r>
-          <w:r>
-            <w:rPr>
-              <w:rFonts w:asciiTheme="majorHAnsi" w:hAnsiTheme="majorHAnsi" w:cstheme="majorHAnsi"/>
-            </w:rPr>
-            <w:lastRenderedPageBreak/>
-            <w:t>die Login-</w:t>
+            <w:t>, ob der Benutzer bereits angemeldet ist. Wenn nicht, öffnet sich die Login-</w:t>
           </w:r>
           <w:proofErr w:type="spellStart"/>
           <w:r>
@@ -4792,6 +4883,7 @@
             <w:rPr>
               <w:lang w:val="fr-FR"/>
             </w:rPr>
+            <w:lastRenderedPageBreak/>
             <w:t>Fußnoten</w:t>
           </w:r>
           <w:proofErr w:type="spellEnd"/>
@@ -4864,7 +4956,6 @@
             <w:jc w:val="both"/>
           </w:pPr>
           <w:r>
-            <w:lastRenderedPageBreak/>
             <w:t>In der Implementierungsphase wird der zuvor erstellte Entwurf technisch umgesetzt. Das Kapitel dokumentiert den Entwicklungsprozess, beschreibt die eingesetzten Technologien und erläutert, wie die verschiedenen Komponenten miteinander verbunden wurden. Darüber hinaus</w:t>
           </w:r>
           <w:r>
@@ -5123,6 +5214,7 @@
             <w:spacing w:line="360" w:lineRule="auto"/>
           </w:pPr>
           <w:r>
+            <w:lastRenderedPageBreak/>
             <w:t>Die App wurde nach dem MVVM-Muster (Model-View-</w:t>
           </w:r>
           <w:proofErr w:type="spellStart"/>
@@ -5192,7 +5284,6 @@
             <w:spacing w:line="360" w:lineRule="auto"/>
           </w:pPr>
           <w:r>
-            <w:lastRenderedPageBreak/>
             <w:t>Diese Struktur erleichtert die Wiederverwendung und zukünftige Erweiterung der App,</w:t>
           </w:r>
           <w:r>
@@ -5510,6 +5601,7 @@
             <w:spacing w:line="360" w:lineRule="auto"/>
           </w:pPr>
           <w:r>
+            <w:lastRenderedPageBreak/>
             <w:t>Ergebnisanzeige</w:t>
           </w:r>
         </w:p>
@@ -5555,7 +5647,6 @@
             <w:jc w:val="both"/>
           </w:pPr>
           <w:r>
-            <w:lastRenderedPageBreak/>
             <w:t>Besonderer Wert wurde auf gute Lesbarkeit, intuitive Navigation und ein ruhiges, übersichtliches</w:t>
           </w:r>
           <w:r>
@@ -5735,6 +5826,7 @@
               <w:b/>
               <w:bCs/>
             </w:rPr>
+            <w:lastRenderedPageBreak/>
             <w:t>Fehlerliste:</w:t>
           </w:r>
           <w:r>
@@ -5764,7 +5856,6 @@
               <w:b/>
               <w:bCs/>
             </w:rPr>
-            <w:lastRenderedPageBreak/>
             <w:t>Notizen:</w:t>
           </w:r>
           <w:r>
@@ -5983,6 +6074,7 @@
             <w:jc w:val="both"/>
           </w:pPr>
           <w:r>
+            <w:lastRenderedPageBreak/>
             <w:t>In der Implementierungsphase wurde der Entwurf erfolgreich in eine funktionsfähige Anwendung</w:t>
           </w:r>
           <w:r>
@@ -6042,11 +6134,7 @@
             <w:t xml:space="preserve"> </w:t>
           </w:r>
           <w:r>
-            <w:t xml:space="preserve">Anwendung </w:t>
-          </w:r>
-          <w:r>
-            <w:lastRenderedPageBreak/>
-            <w:t>kann jederzeit erweitert werden, beispielsweise um zusätzliche Kurse oder neue</w:t>
+            <w:t>Anwendung kann jederzeit erweitert werden, beispielsweise um zusätzliche Kurse oder neue</w:t>
           </w:r>
           <w:r>
             <w:t xml:space="preserve"> </w:t>
@@ -8953,7 +9041,9 @@
     <w:rsid w:val="0047486A"/>
     <w:rsid w:val="004A45DF"/>
     <w:rsid w:val="008F24ED"/>
+    <w:rsid w:val="00AF7BA8"/>
     <w:rsid w:val="00B6785F"/>
+    <w:rsid w:val="00E36161"/>
   </w:rsids>
   <m:mathPr>
     <m:mathFont m:val="Cambria Math"/>

</xml_diff>